<commit_message>
Updated Assessment2 of AI
- changed .gitignore files for root assessment folder and for AI-Pathfinding Unity project folder in Assessment2 to include ignoring of Microsoft's temporary files.

- added information in the AI pathfinding assignment TDD up to the Research section.
</commit_message>
<xml_diff>
--- a/AI/Assessment2/Assignment2.docx
+++ b/AI/Assessment2/Assignment2.docx
@@ -848,7 +848,15 @@
         <w:t xml:space="preserve"> it is used to describe the computation of executing time or space requirements grow based on the size of the input, and generally speaking, the “Big O Notation” is account for</w:t>
       </w:r>
       <w:r>
-        <w:t xml:space="preserve"> the worst case scenario and the largest limit of data and processing within time and space for the AI in question.</w:t>
+        <w:t xml:space="preserve"> the </w:t>
+      </w:r>
+      <w:proofErr w:type="gramStart"/>
+      <w:r>
+        <w:t>worst case</w:t>
+      </w:r>
+      <w:proofErr w:type="gramEnd"/>
+      <w:r>
+        <w:t xml:space="preserve"> scenario and the largest limit of data and processing within time and space for the AI in question.</w:t>
       </w:r>
     </w:p>
     <w:p>
@@ -905,7 +913,13 @@
         <w:t>A*</w:t>
       </w:r>
       <w:r>
-        <w:t>: A modification of the Dijkstra algorithm, the A* algorithm searches for the shortest path to the objective as possible but also accounts for calculating an estimation of how far the origin to the objective distance is, and uses the distance from the origin to determine the best path to use.</w:t>
+        <w:t xml:space="preserve">: A modification of the Dijkstra algorithm, the A* algorithm searches for the shortest path to the objective as possible but also accounts for calculating an estimation of how far the origin to the objective distance </w:t>
+      </w:r>
+      <w:r>
+        <w:t>is and</w:t>
+      </w:r>
+      <w:r>
+        <w:t xml:space="preserve"> uses the distance from the origin to determine the best path to use.</w:t>
       </w:r>
     </w:p>
     <w:p>
@@ -932,7 +946,15 @@
         <w:t>OOP is a language where the programmatical objects simulate or relate to those in which the behaviours and states of real-world objects relate to each other, and inheritance is used to describe how children objects (or more specific objects) possess characteristics, data, behaviours, and state of their parent objects, then using these concepts with AI can prove very beneficial. Machine learning and AI is all about how a machine learns to imitate human behaviour and how humans learn that ability, and in a similar way, humans learn by way of relating real world and theoretical objects to each other and considering the differences, then storing that information for later</w:t>
       </w:r>
       <w:r>
-        <w:t>. In this way, an AI can be taught to identify a parent object (a general concept or over-arching item such as ‘food’) and relate it to a child (or specific) object such as ‘chicken’. Using OOP and inheritance, it would be able to recognise that chicken is a child object of food, and would thus understand its base behaviours and state, but it could then learn and store chicken’s specific characteristics separate from its parent. I.E: what makes chicken different to food as a concept, or what makes chicken different to carrots.</w:t>
+        <w:t xml:space="preserve">. In this way, an AI can be taught to identify a parent object (a general concept or over-arching item such as ‘food’) and relate it to a child (or specific) object such as ‘chicken’. Using OOP and inheritance, it would be able to recognise that chicken is a child object of food, and would thus understand its base behaviours and state, but it could then </w:t>
+      </w:r>
+      <w:proofErr w:type="gramStart"/>
+      <w:r>
+        <w:t>learn</w:t>
+      </w:r>
+      <w:proofErr w:type="gramEnd"/>
+      <w:r>
+        <w:t xml:space="preserve"> and store chicken’s specific characteristics separate from its parent. I.E: what makes chicken different to food as a concept, or what makes chicken different to carrots.</w:t>
       </w:r>
     </w:p>
     <w:p>
@@ -1074,7 +1096,15 @@
         <w:pStyle w:val="Heading2"/>
       </w:pPr>
       <w:r>
-        <w:t>Create a TDD(Technical Design Document) describing the design of your project. Your project needs to contain the following:</w:t>
+        <w:t xml:space="preserve">Create a </w:t>
+      </w:r>
+      <w:proofErr w:type="gramStart"/>
+      <w:r>
+        <w:t>TDD(</w:t>
+      </w:r>
+      <w:proofErr w:type="gramEnd"/>
+      <w:r>
+        <w:t>Technical Design Document) describing the design of your project. Your project needs to contain the following:</w:t>
       </w:r>
     </w:p>
     <w:p>
@@ -1114,23 +1144,7 @@
         <w:t>• Different area modifiers that will affect different agents and their pathfinding.</w:t>
       </w:r>
       <w:r>
-        <w:t xml:space="preserve"> (the Unity </w:t>
-      </w:r>
-      <w:proofErr w:type="spellStart"/>
-      <w:r>
-        <w:t>NavMeshModifier</w:t>
-      </w:r>
-      <w:proofErr w:type="spellEnd"/>
-      <w:r>
-        <w:t>/</w:t>
-      </w:r>
-      <w:proofErr w:type="spellStart"/>
-      <w:r>
-        <w:t>volumemodifier</w:t>
-      </w:r>
-      <w:proofErr w:type="spellEnd"/>
-      <w:r>
-        <w:t>)</w:t>
+        <w:t xml:space="preserve"> (the Unity NavMeshModifier/volumemodifier)</w:t>
       </w:r>
     </w:p>
     <w:p>
@@ -1167,6 +1181,86 @@
       </w:pPr>
       <w:r>
         <w:t>o Some sort of coins/treasure</w:t>
+      </w:r>
+    </w:p>
+    <w:p>
+      <w:pPr>
+        <w:pStyle w:val="Heading2"/>
+      </w:pPr>
+    </w:p>
+    <w:p>
+      <w:pPr>
+        <w:pStyle w:val="Heading1"/>
+        <w:pBdr>
+          <w:top w:val="nil"/>
+          <w:left w:val="nil"/>
+          <w:bottom w:val="nil"/>
+          <w:right w:val="nil"/>
+          <w:between w:val="nil"/>
+        </w:pBdr>
+        <w:spacing w:before="0" w:line="240" w:lineRule="auto"/>
+      </w:pPr>
+      <w:r>
+        <w:t>Task #</w:t>
+      </w:r>
+      <w:r>
+        <w:t>3</w:t>
+      </w:r>
+      <w:r>
+        <w:t xml:space="preserve">: </w:t>
+      </w:r>
+      <w:r>
+        <w:t>Develop your pathfinding project</w:t>
+      </w:r>
+    </w:p>
+    <w:p>
+      <w:pPr>
+        <w:pStyle w:val="Heading2"/>
+      </w:pPr>
+      <w:r>
+        <w:t>Create your project based on the design in your previous task</w:t>
+      </w:r>
+      <w:r>
+        <w:t>:</w:t>
+      </w:r>
+    </w:p>
+    <w:p>
+      <w:pPr>
+        <w:pStyle w:val="Heading2"/>
+        <w:ind w:firstLine="720"/>
+      </w:pPr>
+      <w:r>
+        <w:t xml:space="preserve">• Comment your code including function summaries. </w:t>
+      </w:r>
+    </w:p>
+    <w:p>
+      <w:pPr>
+        <w:pStyle w:val="Heading2"/>
+        <w:ind w:firstLine="720"/>
+      </w:pPr>
+      <w:r>
+        <w:t xml:space="preserve">• Use NavMeshComponents from Github to develop the pathfinding. </w:t>
+      </w:r>
+    </w:p>
+    <w:p>
+      <w:pPr>
+        <w:pStyle w:val="Heading2"/>
+        <w:ind w:firstLine="720"/>
+      </w:pPr>
+      <w:r>
+        <w:t>• Use multiple scripts for different components of your game.</w:t>
+      </w:r>
+    </w:p>
+    <w:p>
+      <w:pPr>
+        <w:pStyle w:val="Heading2"/>
+        <w:ind w:left="993" w:hanging="273"/>
+      </w:pPr>
+      <w:r>
+        <w:t xml:space="preserve">• </w:t>
+      </w:r>
+      <w:r>
+        <w:t>Creative commons animated characters for AI agents, adjusting their animation based on walking/stationary states.</w:t>
       </w:r>
     </w:p>
     <w:p>
@@ -2032,6 +2126,7 @@
   <w:style w:type="character" w:default="1" w:styleId="DefaultParagraphFont">
     <w:name w:val="Default Paragraph Font"/>
     <w:uiPriority w:val="1"/>
+    <w:semiHidden/>
     <w:unhideWhenUsed/>
   </w:style>
   <w:style w:type="table" w:default="1" w:styleId="TableNormal">
@@ -2158,6 +2253,23 @@
       <w:ind w:left="720"/>
       <w:contextualSpacing/>
     </w:pPr>
+  </w:style>
+  <w:style w:type="paragraph" w:customStyle="1" w:styleId="Default">
+    <w:name w:val="Default"/>
+    <w:rsid w:val="00FE1170"/>
+    <w:pPr>
+      <w:autoSpaceDE w:val="0"/>
+      <w:autoSpaceDN w:val="0"/>
+      <w:adjustRightInd w:val="0"/>
+      <w:spacing w:before="0" w:line="240" w:lineRule="auto"/>
+    </w:pPr>
+    <w:rPr>
+      <w:rFonts w:ascii="Calibri" w:hAnsi="Calibri" w:cs="Calibri"/>
+      <w:color w:val="000000"/>
+      <w:sz w:val="24"/>
+      <w:szCs w:val="24"/>
+      <w:lang w:val="en-GB"/>
+    </w:rPr>
   </w:style>
 </w:styles>
 </file>

</xml_diff>